<commit_message>
add new study notes
</commit_message>
<xml_diff>
--- a/Academic-English-for-Graduate-Degree/Assigments/Assignment-3/assignment-3.docx
+++ b/Academic-English-for-Graduate-Degree/Assigments/Assignment-3/assignment-3.docx
@@ -37,21 +37,7 @@
           <w:rFonts w:ascii="Times New Roman" w:hAnsi="Times New Roman" w:cs="Times New Roman"/>
           <w:sz w:val="24"/>
         </w:rPr>
-        <w:t xml:space="preserve">This speech is </w:t>
-      </w:r>
-      <w:r>
-        <w:rPr>
-          <w:rFonts w:ascii="Times New Roman" w:hAnsi="Times New Roman" w:cs="Times New Roman"/>
-          <w:sz w:val="24"/>
-        </w:rPr>
-        <w:t>delivered</w:t>
-      </w:r>
-      <w:r>
-        <w:rPr>
-          <w:rFonts w:ascii="Times New Roman" w:hAnsi="Times New Roman" w:cs="Times New Roman"/>
-          <w:sz w:val="24"/>
-        </w:rPr>
-        <w:t xml:space="preserve"> for giving some suggestions to help depression patients get rid of it.</w:t>
+        <w:t>This speech is delivered for giving some suggestions to help depression patients get rid of it.</w:t>
       </w:r>
       <w:r>
         <w:rPr>
@@ -133,165 +119,26 @@
           <w:rFonts w:ascii="Times New Roman" w:hAnsi="Times New Roman" w:cs="Times New Roman"/>
           <w:sz w:val="24"/>
         </w:rPr>
-        <w:t>From my perspective, I suppose the lecturer delivers this speech in purpose of making people get out of</w:t>
-      </w:r>
-      <w:r>
-        <w:rPr>
-          <w:rFonts w:ascii="Times New Roman" w:hAnsi="Times New Roman" w:cs="Times New Roman"/>
-          <w:sz w:val="24"/>
-        </w:rPr>
-        <w:t xml:space="preserve"> </w:t>
-      </w:r>
-      <w:r>
-        <w:rPr>
-          <w:rFonts w:ascii="Times New Roman" w:hAnsi="Times New Roman" w:cs="Times New Roman"/>
-          <w:sz w:val="24"/>
-        </w:rPr>
-        <w:t xml:space="preserve">pessimism and depression. The </w:t>
-      </w:r>
-      <w:r>
-        <w:rPr>
-          <w:rFonts w:ascii="Times New Roman" w:hAnsi="Times New Roman" w:cs="Times New Roman"/>
-          <w:sz w:val="24"/>
-        </w:rPr>
-        <w:t>potential</w:t>
-      </w:r>
-      <w:r>
-        <w:rPr>
-          <w:rFonts w:ascii="Times New Roman" w:hAnsi="Times New Roman" w:cs="Times New Roman"/>
-          <w:sz w:val="24"/>
-        </w:rPr>
-        <w:t xml:space="preserve"> audience of the speech can be those patients or who are familiar with</w:t>
-      </w:r>
-      <w:r>
-        <w:rPr>
-          <w:rFonts w:ascii="Times New Roman" w:hAnsi="Times New Roman" w:cs="Times New Roman"/>
-          <w:sz w:val="24"/>
-        </w:rPr>
-        <w:t xml:space="preserve"> </w:t>
-      </w:r>
-      <w:r>
-        <w:rPr>
-          <w:rFonts w:ascii="Times New Roman" w:hAnsi="Times New Roman" w:cs="Times New Roman"/>
-          <w:sz w:val="24"/>
-        </w:rPr>
-        <w:t>them and willing to help them get rid of it. Actually, the speaker makes a great speech. First of all, the</w:t>
-      </w:r>
-      <w:r>
-        <w:rPr>
-          <w:rFonts w:ascii="Times New Roman" w:hAnsi="Times New Roman" w:cs="Times New Roman"/>
-          <w:sz w:val="24"/>
-        </w:rPr>
-        <w:t xml:space="preserve"> </w:t>
-      </w:r>
-      <w:r>
-        <w:rPr>
-          <w:rFonts w:ascii="Times New Roman" w:hAnsi="Times New Roman" w:cs="Times New Roman"/>
-          <w:sz w:val="24"/>
-        </w:rPr>
-        <w:t xml:space="preserve">idea of the speech is very </w:t>
-      </w:r>
+        <w:t>From my perspective, I suppose the lecturer delivers this speech in purpose of making people get out of pessimism and depression. The potential audience of the speech can be those patients or who are familiar with them and willing to help them get rid of it. Actually, the speaker makes a great speech. First of all, the idea of the speech is very clear. It follows the order of causality that we find the depression trouble, analyze why so many people suffer from depression, then we are going to figure out solutions to solve it and finally give a great conclusion. Another part I believe the speaker does efficiently is the main content of the advice. It covers both physical and psychological parts which are really practical. In addition, the last part not only make a refined summary but also make a motivational, impassioned appeal for encouraging people taking actions to keep away from depression. Finally, I believe the speech can be more vivid and more convictive if the speaker can add one successful example that a patient taking positive action overcomes depression by himself/herself.</w:t>
+      </w:r>
+    </w:p>
+    <w:p>
+      <w:pPr>
+        <w:rPr>
+          <w:rFonts w:ascii="Times New Roman" w:hAnsi="Times New Roman" w:cs="Times New Roman"/>
+          <w:sz w:val="24"/>
+        </w:rPr>
+      </w:pPr>
+    </w:p>
+    <w:p>
+      <w:pPr>
+        <w:rPr>
+          <w:rFonts w:ascii="Times New Roman" w:hAnsi="Times New Roman" w:cs="Times New Roman" w:hint="eastAsia"/>
+          <w:sz w:val="24"/>
+        </w:rPr>
+      </w:pPr>
       <w:bookmarkStart w:id="0" w:name="_GoBack"/>
-      <w:r>
-        <w:rPr>
-          <w:rFonts w:ascii="Times New Roman" w:hAnsi="Times New Roman" w:cs="Times New Roman"/>
-          <w:sz w:val="24"/>
-        </w:rPr>
-        <w:t>clear. It follows the order of causality that we find the depression trouble, analyze</w:t>
-      </w:r>
-      <w:r>
-        <w:rPr>
-          <w:rFonts w:ascii="Times New Roman" w:hAnsi="Times New Roman" w:cs="Times New Roman"/>
-          <w:sz w:val="24"/>
-        </w:rPr>
-        <w:t xml:space="preserve"> </w:t>
-      </w:r>
-      <w:r>
-        <w:rPr>
-          <w:rFonts w:ascii="Times New Roman" w:hAnsi="Times New Roman" w:cs="Times New Roman"/>
-          <w:sz w:val="24"/>
-        </w:rPr>
-        <w:t xml:space="preserve">why </w:t>
-      </w:r>
       <w:bookmarkEnd w:id="0"/>
-      <w:r>
-        <w:rPr>
-          <w:rFonts w:ascii="Times New Roman" w:hAnsi="Times New Roman" w:cs="Times New Roman"/>
-          <w:sz w:val="24"/>
-        </w:rPr>
-        <w:t>so many people suffer from depression, then we are going to figure out solutions to solve it and finally give</w:t>
-      </w:r>
-      <w:r>
-        <w:rPr>
-          <w:rFonts w:ascii="Times New Roman" w:hAnsi="Times New Roman" w:cs="Times New Roman"/>
-          <w:sz w:val="24"/>
-        </w:rPr>
-        <w:t xml:space="preserve"> </w:t>
-      </w:r>
-      <w:r>
-        <w:rPr>
-          <w:rFonts w:ascii="Times New Roman" w:hAnsi="Times New Roman" w:cs="Times New Roman"/>
-          <w:sz w:val="24"/>
-        </w:rPr>
-        <w:t xml:space="preserve">a great conclusion. </w:t>
-      </w:r>
-      <w:r>
-        <w:rPr>
-          <w:rFonts w:ascii="Times New Roman" w:hAnsi="Times New Roman" w:cs="Times New Roman"/>
-          <w:sz w:val="24"/>
-        </w:rPr>
-        <w:t>Another</w:t>
-      </w:r>
-      <w:r>
-        <w:rPr>
-          <w:rFonts w:ascii="Times New Roman" w:hAnsi="Times New Roman" w:cs="Times New Roman"/>
-          <w:sz w:val="24"/>
-        </w:rPr>
-        <w:t xml:space="preserve"> part I believe the speaker does efficiently is the main content of the advice. It covers</w:t>
-      </w:r>
-      <w:r>
-        <w:rPr>
-          <w:rFonts w:ascii="Times New Roman" w:hAnsi="Times New Roman" w:cs="Times New Roman"/>
-          <w:sz w:val="24"/>
-        </w:rPr>
-        <w:t xml:space="preserve"> </w:t>
-      </w:r>
-      <w:r>
-        <w:rPr>
-          <w:rFonts w:ascii="Times New Roman" w:hAnsi="Times New Roman" w:cs="Times New Roman"/>
-          <w:sz w:val="24"/>
-        </w:rPr>
-        <w:t>both physical and psychological parts which are really practical. In addition, the last part not only make a refined summary but also make a motivational, impassioned appeal for encouraging people taking actions to keep away from depression.</w:t>
-      </w:r>
-      <w:r>
-        <w:rPr>
-          <w:rFonts w:ascii="Times New Roman" w:hAnsi="Times New Roman" w:cs="Times New Roman"/>
-          <w:sz w:val="24"/>
-        </w:rPr>
-        <w:t xml:space="preserve"> Finally, I believe </w:t>
-      </w:r>
-      <w:r>
-        <w:rPr>
-          <w:rFonts w:ascii="Times New Roman" w:hAnsi="Times New Roman" w:cs="Times New Roman"/>
-          <w:sz w:val="24"/>
-        </w:rPr>
-        <w:t>the speech can be more vivid and more convictive</w:t>
-      </w:r>
-      <w:r>
-        <w:rPr>
-          <w:rFonts w:ascii="Times New Roman" w:hAnsi="Times New Roman" w:cs="Times New Roman"/>
-          <w:sz w:val="24"/>
-        </w:rPr>
-        <w:t xml:space="preserve"> if the speaker can add one successful example that a patient taking positive action overcomes depression by himself/herself.</w:t>
-      </w:r>
-    </w:p>
-    <w:p>
-      <w:pPr>
-        <w:rPr>
-          <w:rFonts w:ascii="Times New Roman" w:hAnsi="Times New Roman" w:cs="Times New Roman"/>
-          <w:sz w:val="24"/>
-        </w:rPr>
-      </w:pPr>
     </w:p>
     <w:sectPr>
       <w:pgSz w:w="11906" w:h="16838"/>
@@ -301,6 +148,44 @@
     </w:sectPr>
   </w:body>
 </w:document>
+</file>
+
+<file path=word/endnotes.xml><?xml version="1.0" encoding="utf-8"?>
+<w:endnotes xmlns:wpc="http://schemas.microsoft.com/office/word/2010/wordprocessingCanvas" xmlns:cx="http://schemas.microsoft.com/office/drawing/2014/chartex" xmlns:cx1="http://schemas.microsoft.com/office/drawing/2015/9/8/chartex" xmlns:cx2="http://schemas.microsoft.com/office/drawing/2015/10/21/chartex" xmlns:cx3="http://schemas.microsoft.com/office/drawing/2016/5/9/chartex" xmlns:cx4="http://schemas.microsoft.com/office/drawing/2016/5/10/chartex" xmlns:cx5="http://schemas.microsoft.com/office/drawing/2016/5/11/chartex" xmlns:cx6="http://schemas.microsoft.com/office/drawing/2016/5/12/chartex" xmlns:cx7="http://schemas.microsoft.com/office/drawing/2016/5/13/chartex" xmlns:cx8="http://schemas.microsoft.com/office/drawing/2016/5/14/chartex" xmlns:mc="http://schemas.openxmlformats.org/markup-compatibility/2006" xmlns:aink="http://schemas.microsoft.com/office/drawing/2016/ink" xmlns:am3d="http://schemas.microsoft.com/office/drawing/2017/model3d" xmlns:o="urn:schemas-microsoft-com:office:office" xmlns:r="http://schemas.openxmlformats.org/officeDocument/2006/relationships" xmlns:m="http://schemas.openxmlformats.org/officeDocument/2006/math" xmlns:v="urn:schemas-microsoft-com:vml" xmlns:wp14="http://schemas.microsoft.com/office/word/2010/wordprocessingDrawing" xmlns:wp="http://schemas.openxmlformats.org/drawingml/2006/wordprocessingDrawing" xmlns:w10="urn:schemas-microsoft-com:office:word" xmlns:w="http://schemas.openxmlformats.org/wordprocessingml/2006/main" xmlns:w14="http://schemas.microsoft.com/office/word/2010/wordml" xmlns:w15="http://schemas.microsoft.com/office/word/2012/wordml" xmlns:w16cid="http://schemas.microsoft.com/office/word/2016/wordml/cid" xmlns:w16se="http://schemas.microsoft.com/office/word/2015/wordml/symex" xmlns:wpg="http://schemas.microsoft.com/office/word/2010/wordprocessingGroup" xmlns:wpi="http://schemas.microsoft.com/office/word/2010/wordprocessingInk" xmlns:wne="http://schemas.microsoft.com/office/word/2006/wordml" xmlns:wps="http://schemas.microsoft.com/office/word/2010/wordprocessingShape" mc:Ignorable="w14 w15 w16se w16cid wp14">
+  <w:endnote w:type="separator" w:id="-1">
+    <w:p>
+      <w:r>
+        <w:separator/>
+      </w:r>
+    </w:p>
+  </w:endnote>
+  <w:endnote w:type="continuationSeparator" w:id="0">
+    <w:p>
+      <w:r>
+        <w:continuationSeparator/>
+      </w:r>
+    </w:p>
+  </w:endnote>
+</w:endnotes>
+</file>
+
+<file path=word/footnotes.xml><?xml version="1.0" encoding="utf-8"?>
+<w:footnotes xmlns:wpc="http://schemas.microsoft.com/office/word/2010/wordprocessingCanvas" xmlns:cx="http://schemas.microsoft.com/office/drawing/2014/chartex" xmlns:cx1="http://schemas.microsoft.com/office/drawing/2015/9/8/chartex" xmlns:cx2="http://schemas.microsoft.com/office/drawing/2015/10/21/chartex" xmlns:cx3="http://schemas.microsoft.com/office/drawing/2016/5/9/chartex" xmlns:cx4="http://schemas.microsoft.com/office/drawing/2016/5/10/chartex" xmlns:cx5="http://schemas.microsoft.com/office/drawing/2016/5/11/chartex" xmlns:cx6="http://schemas.microsoft.com/office/drawing/2016/5/12/chartex" xmlns:cx7="http://schemas.microsoft.com/office/drawing/2016/5/13/chartex" xmlns:cx8="http://schemas.microsoft.com/office/drawing/2016/5/14/chartex" xmlns:mc="http://schemas.openxmlformats.org/markup-compatibility/2006" xmlns:aink="http://schemas.microsoft.com/office/drawing/2016/ink" xmlns:am3d="http://schemas.microsoft.com/office/drawing/2017/model3d" xmlns:o="urn:schemas-microsoft-com:office:office" xmlns:r="http://schemas.openxmlformats.org/officeDocument/2006/relationships" xmlns:m="http://schemas.openxmlformats.org/officeDocument/2006/math" xmlns:v="urn:schemas-microsoft-com:vml" xmlns:wp14="http://schemas.microsoft.com/office/word/2010/wordprocessingDrawing" xmlns:wp="http://schemas.openxmlformats.org/drawingml/2006/wordprocessingDrawing" xmlns:w10="urn:schemas-microsoft-com:office:word" xmlns:w="http://schemas.openxmlformats.org/wordprocessingml/2006/main" xmlns:w14="http://schemas.microsoft.com/office/word/2010/wordml" xmlns:w15="http://schemas.microsoft.com/office/word/2012/wordml" xmlns:w16cid="http://schemas.microsoft.com/office/word/2016/wordml/cid" xmlns:w16se="http://schemas.microsoft.com/office/word/2015/wordml/symex" xmlns:wpg="http://schemas.microsoft.com/office/word/2010/wordprocessingGroup" xmlns:wpi="http://schemas.microsoft.com/office/word/2010/wordprocessingInk" xmlns:wne="http://schemas.microsoft.com/office/word/2006/wordml" xmlns:wps="http://schemas.microsoft.com/office/word/2010/wordprocessingShape" mc:Ignorable="w14 w15 w16se w16cid wp14">
+  <w:footnote w:type="separator" w:id="-1">
+    <w:p>
+      <w:r>
+        <w:separator/>
+      </w:r>
+    </w:p>
+  </w:footnote>
+  <w:footnote w:type="continuationSeparator" w:id="0">
+    <w:p>
+      <w:r>
+        <w:continuationSeparator/>
+      </w:r>
+    </w:p>
+  </w:footnote>
+</w:footnotes>
 </file>
 
 <file path=word/numbering.xml><?xml version="1.0" encoding="utf-8"?>
@@ -836,6 +721,71 @@
       <w:ind w:firstLineChars="200" w:firstLine="420"/>
     </w:pPr>
   </w:style>
+  <w:style w:type="paragraph" w:styleId="a4">
+    <w:name w:val="header"/>
+    <w:basedOn w:val="a"/>
+    <w:link w:val="a5"/>
+    <w:uiPriority w:val="99"/>
+    <w:unhideWhenUsed/>
+    <w:rsid w:val="0000071E"/>
+    <w:pPr>
+      <w:pBdr>
+        <w:bottom w:val="single" w:sz="6" w:space="1" w:color="auto"/>
+      </w:pBdr>
+      <w:tabs>
+        <w:tab w:val="center" w:pos="4153"/>
+        <w:tab w:val="right" w:pos="8306"/>
+      </w:tabs>
+      <w:snapToGrid w:val="0"/>
+      <w:jc w:val="center"/>
+    </w:pPr>
+    <w:rPr>
+      <w:sz w:val="18"/>
+      <w:szCs w:val="18"/>
+    </w:rPr>
+  </w:style>
+  <w:style w:type="character" w:customStyle="1" w:styleId="a5">
+    <w:name w:val="页眉 字符"/>
+    <w:basedOn w:val="a0"/>
+    <w:link w:val="a4"/>
+    <w:uiPriority w:val="99"/>
+    <w:rsid w:val="0000071E"/>
+    <w:rPr>
+      <w:sz w:val="18"/>
+      <w:szCs w:val="18"/>
+    </w:rPr>
+  </w:style>
+  <w:style w:type="paragraph" w:styleId="a6">
+    <w:name w:val="footer"/>
+    <w:basedOn w:val="a"/>
+    <w:link w:val="a7"/>
+    <w:uiPriority w:val="99"/>
+    <w:unhideWhenUsed/>
+    <w:rsid w:val="0000071E"/>
+    <w:pPr>
+      <w:tabs>
+        <w:tab w:val="center" w:pos="4153"/>
+        <w:tab w:val="right" w:pos="8306"/>
+      </w:tabs>
+      <w:snapToGrid w:val="0"/>
+      <w:jc w:val="left"/>
+    </w:pPr>
+    <w:rPr>
+      <w:sz w:val="18"/>
+      <w:szCs w:val="18"/>
+    </w:rPr>
+  </w:style>
+  <w:style w:type="character" w:customStyle="1" w:styleId="a7">
+    <w:name w:val="页脚 字符"/>
+    <w:basedOn w:val="a0"/>
+    <w:link w:val="a6"/>
+    <w:uiPriority w:val="99"/>
+    <w:rsid w:val="0000071E"/>
+    <w:rPr>
+      <w:sz w:val="18"/>
+      <w:szCs w:val="18"/>
+    </w:rPr>
+  </w:style>
 </w:styles>
 </file>
 

</xml_diff>